<commit_message>
added beggining for tech manual --- just template
</commit_message>
<xml_diff>
--- a/Documentation/SPfinalDocumentationDraft.docx
+++ b/Documentation/SPfinalDocumentationDraft.docx
@@ -855,43 +855,7 @@
           <w:sz w:val="24"/>
           <w:szCs w:val="24"/>
         </w:rPr>
-        <w:t xml:space="preserve">The Misty Robot Collaboration could only be made possible by the hard work of the Bodacious Battle Bots development team; members include Pablo Boudet, Luke Branson, </w:t>
-      </w:r>
-      <w:proofErr w:type="spellStart"/>
-      <w:r>
-        <w:rPr>
-          <w:rFonts w:ascii="Times New Roman" w:eastAsia="Times New Roman" w:hAnsi="Times New Roman" w:cs="Times New Roman"/>
-          <w:sz w:val="24"/>
-          <w:szCs w:val="24"/>
-        </w:rPr>
-        <w:t>Anikko</w:t>
-      </w:r>
-      <w:proofErr w:type="spellEnd"/>
-      <w:r>
-        <w:rPr>
-          <w:rFonts w:ascii="Times New Roman" w:eastAsia="Times New Roman" w:hAnsi="Times New Roman" w:cs="Times New Roman"/>
-          <w:sz w:val="24"/>
-          <w:szCs w:val="24"/>
-        </w:rPr>
-        <w:t xml:space="preserve"> Barton, Gabi Goncalves, and Henrique Medeiros. Our leader Henrique made sure that all members of our team adequately contributed to the project within their respected roles. Luke and Pablo primarily worked on the GUI and functionality of our dashboard. Gabi, </w:t>
-      </w:r>
-      <w:proofErr w:type="spellStart"/>
-      <w:r>
-        <w:rPr>
-          <w:rFonts w:ascii="Times New Roman" w:eastAsia="Times New Roman" w:hAnsi="Times New Roman" w:cs="Times New Roman"/>
-          <w:sz w:val="24"/>
-          <w:szCs w:val="24"/>
-        </w:rPr>
-        <w:t>Anikko</w:t>
-      </w:r>
-      <w:proofErr w:type="spellEnd"/>
-      <w:r>
-        <w:rPr>
-          <w:rFonts w:ascii="Times New Roman" w:eastAsia="Times New Roman" w:hAnsi="Times New Roman" w:cs="Times New Roman"/>
-          <w:sz w:val="24"/>
-          <w:szCs w:val="24"/>
-        </w:rPr>
-        <w:t>, and Henrique provided much needed research and created multiple skills for Misty. All members of the team also pitched in for documentation since there were multiple segments to the project.</w:t>
+        <w:t>The Misty Robot Collaboration could only be made possible by the hard work of the Bodacious Battle Bots development team; members include Pablo Boudet, Luke Branson, Anikko Barton, Gabi Goncalves, and Henrique Medeiros. Our leader Henrique made sure that all members of our team adequately contributed to the project within their respected roles. Luke and Pablo primarily worked on the GUI and functionality of our dashboard. Gabi, Anikko, and Henrique provided much needed research and created multiple skills for Misty. All members of the team also pitched in for documentation since there were multiple segments to the project.</w:t>
       </w:r>
     </w:p>
     <w:p>
@@ -1668,25 +1632,7 @@
           <w:sz w:val="24"/>
           <w:szCs w:val="24"/>
         </w:rPr>
-        <w:t xml:space="preserve">Use this documentation to assist you in developing your skills! If you need more assistance or a boost, check out the code samples on </w:t>
-      </w:r>
-      <w:proofErr w:type="spellStart"/>
-      <w:r>
-        <w:rPr>
-          <w:rFonts w:ascii="Times New Roman" w:eastAsia="Times New Roman" w:hAnsi="Times New Roman" w:cs="Times New Roman"/>
-          <w:sz w:val="24"/>
-          <w:szCs w:val="24"/>
-        </w:rPr>
-        <w:t>Github</w:t>
-      </w:r>
-      <w:proofErr w:type="spellEnd"/>
-      <w:r>
-        <w:rPr>
-          <w:rFonts w:ascii="Times New Roman" w:eastAsia="Times New Roman" w:hAnsi="Times New Roman" w:cs="Times New Roman"/>
-          <w:sz w:val="24"/>
-          <w:szCs w:val="24"/>
-        </w:rPr>
-        <w:t>. (Code samples tab)</w:t>
+        <w:t>Use this documentation to assist you in developing your skills! If you need more assistance or a boost, check out the code samples on Github. (Code samples tab)</w:t>
       </w:r>
     </w:p>
     <w:p>
@@ -1832,25 +1778,7 @@
           <w:sz w:val="24"/>
           <w:szCs w:val="24"/>
         </w:rPr>
-        <w:t xml:space="preserve">2. Before you start coding you should install SDKs for the Misty Library. As you can see in the picture below, the SDKs available for use with the extension are Visual Studio 2019 for </w:t>
-      </w:r>
-      <w:proofErr w:type="gramStart"/>
-      <w:r>
-        <w:rPr>
-          <w:rFonts w:ascii="Times New Roman" w:eastAsia="Times New Roman" w:hAnsi="Times New Roman" w:cs="Times New Roman"/>
-          <w:sz w:val="24"/>
-          <w:szCs w:val="24"/>
-        </w:rPr>
-        <w:t>.NET(</w:t>
-      </w:r>
-      <w:proofErr w:type="gramEnd"/>
-      <w:r>
-        <w:rPr>
-          <w:rFonts w:ascii="Times New Roman" w:eastAsia="Times New Roman" w:hAnsi="Times New Roman" w:cs="Times New Roman"/>
-          <w:sz w:val="24"/>
-          <w:szCs w:val="24"/>
-        </w:rPr>
-        <w:t xml:space="preserve">Beta) and Visual Studio Code for JavaScript. The team primarily used Visual Studio Code to develop skills using the JavaScript programming language. We simply used it because it has more support and less bugs. </w:t>
+        <w:t xml:space="preserve">2. Before you start coding you should install SDKs for the Misty Library. As you can see in the picture below, the SDKs available for use with the extension are Visual Studio 2019 for .NET(Beta) and Visual Studio Code for JavaScript. The team primarily used Visual Studio Code to develop skills using the JavaScript programming language. We simply used it because it has more support and less bugs. </w:t>
       </w:r>
     </w:p>
     <w:p>
@@ -2301,25 +2229,7 @@
           <w:szCs w:val="24"/>
         </w:rPr>
         <w:lastRenderedPageBreak/>
-        <w:t xml:space="preserve">Under Generate, type the skill </w:t>
-      </w:r>
-      <w:proofErr w:type="gramStart"/>
-      <w:r>
-        <w:rPr>
-          <w:rFonts w:ascii="Times New Roman" w:eastAsia="Times New Roman" w:hAnsi="Times New Roman" w:cs="Times New Roman"/>
-          <w:sz w:val="24"/>
-          <w:szCs w:val="24"/>
-        </w:rPr>
-        <w:t>name</w:t>
-      </w:r>
-      <w:proofErr w:type="gramEnd"/>
-      <w:r>
-        <w:rPr>
-          <w:rFonts w:ascii="Times New Roman" w:eastAsia="Times New Roman" w:hAnsi="Times New Roman" w:cs="Times New Roman"/>
-          <w:sz w:val="24"/>
-          <w:szCs w:val="24"/>
-        </w:rPr>
-        <w:t xml:space="preserve"> and select download. </w:t>
+        <w:t xml:space="preserve">Under Generate, type the skill name and select download. </w:t>
       </w:r>
     </w:p>
     <w:p>
@@ -2492,61 +2402,7 @@
           <w:sz w:val="24"/>
           <w:szCs w:val="24"/>
         </w:rPr>
-        <w:t xml:space="preserve">For the </w:t>
-      </w:r>
-      <w:proofErr w:type="spellStart"/>
-      <w:r>
-        <w:rPr>
-          <w:rFonts w:ascii="Times New Roman" w:eastAsia="Times New Roman" w:hAnsi="Times New Roman" w:cs="Times New Roman"/>
-          <w:sz w:val="24"/>
-          <w:szCs w:val="24"/>
-        </w:rPr>
-        <w:t>Javascript</w:t>
-      </w:r>
-      <w:proofErr w:type="spellEnd"/>
-      <w:r>
-        <w:rPr>
-          <w:rFonts w:ascii="Times New Roman" w:eastAsia="Times New Roman" w:hAnsi="Times New Roman" w:cs="Times New Roman"/>
-          <w:sz w:val="24"/>
-          <w:szCs w:val="24"/>
-        </w:rPr>
-        <w:t xml:space="preserve"> file, simply name it </w:t>
-      </w:r>
-      <w:proofErr w:type="gramStart"/>
-      <w:r>
-        <w:rPr>
-          <w:rFonts w:ascii="Times New Roman" w:eastAsia="Times New Roman" w:hAnsi="Times New Roman" w:cs="Times New Roman"/>
-          <w:sz w:val="24"/>
-          <w:szCs w:val="24"/>
-        </w:rPr>
-        <w:t>exactly the same</w:t>
-      </w:r>
-      <w:proofErr w:type="gramEnd"/>
-      <w:r>
-        <w:rPr>
-          <w:rFonts w:ascii="Times New Roman" w:eastAsia="Times New Roman" w:hAnsi="Times New Roman" w:cs="Times New Roman"/>
-          <w:sz w:val="24"/>
-          <w:szCs w:val="24"/>
-        </w:rPr>
-        <w:t xml:space="preserve"> as you did for your JSON and make sure that you have the .</w:t>
-      </w:r>
-      <w:proofErr w:type="spellStart"/>
-      <w:r>
-        <w:rPr>
-          <w:rFonts w:ascii="Times New Roman" w:eastAsia="Times New Roman" w:hAnsi="Times New Roman" w:cs="Times New Roman"/>
-          <w:sz w:val="24"/>
-          <w:szCs w:val="24"/>
-        </w:rPr>
-        <w:t>js</w:t>
-      </w:r>
-      <w:proofErr w:type="spellEnd"/>
-      <w:r>
-        <w:rPr>
-          <w:rFonts w:ascii="Times New Roman" w:eastAsia="Times New Roman" w:hAnsi="Times New Roman" w:cs="Times New Roman"/>
-          <w:sz w:val="24"/>
-          <w:szCs w:val="24"/>
-        </w:rPr>
-        <w:t xml:space="preserve"> extension. </w:t>
+        <w:t xml:space="preserve">For the Javascript file, simply name it exactly the same as you did for your JSON and make sure that you have the .js extension. </w:t>
       </w:r>
     </w:p>
     <w:p>
@@ -2708,49 +2564,7 @@
           <w:sz w:val="24"/>
           <w:szCs w:val="24"/>
         </w:rPr>
-        <w:t xml:space="preserve">Connect to </w:t>
-      </w:r>
-      <w:proofErr w:type="spellStart"/>
-      <w:r>
-        <w:rPr>
-          <w:rFonts w:ascii="Times New Roman" w:eastAsia="Times New Roman" w:hAnsi="Times New Roman" w:cs="Times New Roman"/>
-          <w:color w:val="FF0000"/>
-          <w:sz w:val="24"/>
-          <w:szCs w:val="24"/>
-        </w:rPr>
-        <w:t>LURobotics</w:t>
-      </w:r>
-      <w:proofErr w:type="spellEnd"/>
-      <w:r>
-        <w:rPr>
-          <w:rFonts w:ascii="Times New Roman" w:eastAsia="Times New Roman" w:hAnsi="Times New Roman" w:cs="Times New Roman"/>
-          <w:color w:val="FF0000"/>
-          <w:sz w:val="24"/>
-          <w:szCs w:val="24"/>
-        </w:rPr>
-        <w:t xml:space="preserve"> wi-fi on mobile device (you may need to get password from </w:t>
-      </w:r>
-      <w:proofErr w:type="spellStart"/>
-      <w:proofErr w:type="gramStart"/>
-      <w:r>
-        <w:rPr>
-          <w:rFonts w:ascii="Times New Roman" w:eastAsia="Times New Roman" w:hAnsi="Times New Roman" w:cs="Times New Roman"/>
-          <w:color w:val="FF0000"/>
-          <w:sz w:val="24"/>
-          <w:szCs w:val="24"/>
-        </w:rPr>
-        <w:t>Dr.J</w:t>
-      </w:r>
-      <w:proofErr w:type="spellEnd"/>
-      <w:proofErr w:type="gramEnd"/>
-      <w:r>
-        <w:rPr>
-          <w:rFonts w:ascii="Times New Roman" w:eastAsia="Times New Roman" w:hAnsi="Times New Roman" w:cs="Times New Roman"/>
-          <w:color w:val="FF0000"/>
-          <w:sz w:val="24"/>
-          <w:szCs w:val="24"/>
-        </w:rPr>
-        <w:t>)</w:t>
+        <w:t>Connect to LURobotics wi-fi on mobile device (you may need to get password from Dr.J)</w:t>
       </w:r>
     </w:p>
     <w:p>
@@ -3361,49 +3175,7 @@
           <w:sz w:val="24"/>
           <w:szCs w:val="24"/>
         </w:rPr>
-        <w:t xml:space="preserve">We highly suggest </w:t>
-      </w:r>
-      <w:proofErr w:type="spellStart"/>
-      <w:r>
-        <w:rPr>
-          <w:rFonts w:ascii="Times New Roman" w:eastAsia="Times New Roman" w:hAnsi="Times New Roman" w:cs="Times New Roman"/>
-          <w:color w:val="C00000"/>
-          <w:sz w:val="24"/>
-          <w:szCs w:val="24"/>
-        </w:rPr>
-        <w:t>incoporating</w:t>
-      </w:r>
-      <w:proofErr w:type="spellEnd"/>
-      <w:r>
-        <w:rPr>
-          <w:rFonts w:ascii="Times New Roman" w:eastAsia="Times New Roman" w:hAnsi="Times New Roman" w:cs="Times New Roman"/>
-          <w:color w:val="C00000"/>
-          <w:sz w:val="24"/>
-          <w:szCs w:val="24"/>
-        </w:rPr>
-        <w:t xml:space="preserve"> the </w:t>
-      </w:r>
-      <w:proofErr w:type="spellStart"/>
-      <w:proofErr w:type="gramStart"/>
-      <w:r>
-        <w:rPr>
-          <w:rFonts w:ascii="Times New Roman" w:eastAsia="Times New Roman" w:hAnsi="Times New Roman" w:cs="Times New Roman"/>
-          <w:color w:val="C00000"/>
-          <w:sz w:val="24"/>
-          <w:szCs w:val="24"/>
-        </w:rPr>
-        <w:t>misty.Debug</w:t>
-      </w:r>
-      <w:proofErr w:type="spellEnd"/>
-      <w:proofErr w:type="gramEnd"/>
-      <w:r>
-        <w:rPr>
-          <w:rFonts w:ascii="Times New Roman" w:eastAsia="Times New Roman" w:hAnsi="Times New Roman" w:cs="Times New Roman"/>
-          <w:color w:val="C00000"/>
-          <w:sz w:val="24"/>
-          <w:szCs w:val="24"/>
-        </w:rPr>
-        <w:t>(); command when debugging</w:t>
+        <w:t>We highly suggest incoporating the misty.Debug(); command when debugging</w:t>
       </w:r>
     </w:p>
     <w:p>
@@ -3426,29 +3198,7 @@
           <w:sz w:val="24"/>
           <w:szCs w:val="24"/>
         </w:rPr>
-        <w:t xml:space="preserve">The </w:t>
-      </w:r>
-      <w:proofErr w:type="spellStart"/>
-      <w:proofErr w:type="gramStart"/>
-      <w:r>
-        <w:rPr>
-          <w:rFonts w:ascii="Times New Roman" w:eastAsia="Times New Roman" w:hAnsi="Times New Roman" w:cs="Times New Roman"/>
-          <w:color w:val="C00000"/>
-          <w:sz w:val="24"/>
-          <w:szCs w:val="24"/>
-        </w:rPr>
-        <w:t>misty.Debug</w:t>
-      </w:r>
-      <w:proofErr w:type="spellEnd"/>
-      <w:proofErr w:type="gramEnd"/>
-      <w:r>
-        <w:rPr>
-          <w:rFonts w:ascii="Times New Roman" w:eastAsia="Times New Roman" w:hAnsi="Times New Roman" w:cs="Times New Roman"/>
-          <w:color w:val="C00000"/>
-          <w:sz w:val="24"/>
-          <w:szCs w:val="24"/>
-        </w:rPr>
-        <w:t xml:space="preserve"> can spit variable values and strings to the console.</w:t>
+        <w:t>The misty.Debug can spit variable values and strings to the console.</w:t>
       </w:r>
     </w:p>
     <w:p>
@@ -3471,29 +3221,7 @@
           <w:sz w:val="24"/>
           <w:szCs w:val="24"/>
         </w:rPr>
-        <w:t xml:space="preserve">Example: </w:t>
-      </w:r>
-      <w:proofErr w:type="spellStart"/>
-      <w:proofErr w:type="gramStart"/>
-      <w:r>
-        <w:rPr>
-          <w:rFonts w:ascii="Times New Roman" w:eastAsia="Times New Roman" w:hAnsi="Times New Roman" w:cs="Times New Roman"/>
-          <w:color w:val="C00000"/>
-          <w:sz w:val="24"/>
-          <w:szCs w:val="24"/>
-        </w:rPr>
-        <w:t>misty.Debug</w:t>
-      </w:r>
-      <w:proofErr w:type="spellEnd"/>
-      <w:proofErr w:type="gramEnd"/>
-      <w:r>
-        <w:rPr>
-          <w:rFonts w:ascii="Times New Roman" w:eastAsia="Times New Roman" w:hAnsi="Times New Roman" w:cs="Times New Roman"/>
-          <w:color w:val="C00000"/>
-          <w:sz w:val="24"/>
-          <w:szCs w:val="24"/>
-        </w:rPr>
-        <w:t>(“Hello World”); would display hello world to console</w:t>
+        <w:t>Example: misty.Debug(“Hello World”); would display hello world to console</w:t>
       </w:r>
     </w:p>
     <w:p>
@@ -3555,6 +3283,25 @@
           <w:szCs w:val="24"/>
         </w:rPr>
         <w:t>DISPLAY PICTURE OF DANCE SKILL TO PROVE IT WORKS...SORT OF</w:t>
+      </w:r>
+    </w:p>
+    <w:p>
+      <w:pPr>
+        <w:rPr>
+          <w:rFonts w:ascii="Times New Roman" w:eastAsia="Times New Roman" w:hAnsi="Times New Roman" w:cs="Times New Roman"/>
+          <w:color w:val="C00000"/>
+          <w:sz w:val="24"/>
+          <w:szCs w:val="24"/>
+        </w:rPr>
+      </w:pPr>
+      <w:r>
+        <w:rPr>
+          <w:rFonts w:ascii="Times New Roman" w:eastAsia="Times New Roman" w:hAnsi="Times New Roman" w:cs="Times New Roman"/>
+          <w:color w:val="C00000"/>
+          <w:sz w:val="24"/>
+          <w:szCs w:val="24"/>
+        </w:rPr>
+        <w:t>ALSO NEEDS TO EXPLAIN HOW TO GET THE API KEYS SOMEWHERE IN HERE</w:t>
       </w:r>
     </w:p>
     <w:p>
@@ -4612,6 +4359,7 @@
     <w:lsdException w:name="HTML Sample" w:semiHidden="1" w:unhideWhenUsed="1"/>
     <w:lsdException w:name="HTML Typewriter" w:semiHidden="1" w:unhideWhenUsed="1"/>
     <w:lsdException w:name="HTML Variable" w:semiHidden="1" w:unhideWhenUsed="1"/>
+    <w:lsdException w:name="Normal Table" w:semiHidden="1" w:unhideWhenUsed="1"/>
     <w:lsdException w:name="annotation subject" w:semiHidden="1" w:unhideWhenUsed="1"/>
     <w:lsdException w:name="No List" w:semiHidden="1" w:unhideWhenUsed="1"/>
     <w:lsdException w:name="Outline List 1" w:semiHidden="1" w:unhideWhenUsed="1"/>
@@ -4654,8 +4402,11 @@
     <w:lsdException w:name="Table Contemporary" w:semiHidden="1" w:unhideWhenUsed="1"/>
     <w:lsdException w:name="Table Elegant" w:semiHidden="1" w:unhideWhenUsed="1"/>
     <w:lsdException w:name="Table Professional" w:semiHidden="1" w:unhideWhenUsed="1"/>
+    <w:lsdException w:name="Table Subtle 1" w:semiHidden="1" w:unhideWhenUsed="1"/>
     <w:lsdException w:name="Table Subtle 2" w:semiHidden="1" w:unhideWhenUsed="1"/>
     <w:lsdException w:name="Table Web 1" w:semiHidden="1" w:unhideWhenUsed="1"/>
+    <w:lsdException w:name="Table Web 2" w:semiHidden="1" w:unhideWhenUsed="1"/>
+    <w:lsdException w:name="Table Web 3" w:semiHidden="1" w:unhideWhenUsed="1"/>
     <w:lsdException w:name="Balloon Text" w:semiHidden="1" w:unhideWhenUsed="1"/>
     <w:lsdException w:name="Table Grid" w:uiPriority="39"/>
     <w:lsdException w:name="Table Theme" w:semiHidden="1" w:unhideWhenUsed="1"/>

</xml_diff>